<commit_message>
Se modificó la US nro 1 agregando una nota, y 2 pruebas de aceptación.
</commit_message>
<xml_diff>
--- a/RepositorioDeliverEat/Proyecto/ProductBacklog/UserStories/DE_UserStory_RealizarPedidoAComercioAdherido_1.docx
+++ b/RepositorioDeliverEat/Proyecto/ProductBacklog/UserStories/DE_UserStory_RealizarPedidoAComercioAdherido_1.docx
@@ -24,39 +24,8 @@
           <w:u w:val="single"/>
           <w:lang w:val="es-ES"/>
         </w:rPr>
-        <w:t xml:space="preserve"> </w:t>
+        <w:t xml:space="preserve"> User Story</w:t>
       </w:r>
-      <w:proofErr w:type="spellStart"/>
-      <w:r>
-        <w:rPr>
-          <w:b/>
-          <w:i/>
-          <w:u w:val="single"/>
-          <w:lang w:val="es-ES"/>
-        </w:rPr>
-        <w:t>User</w:t>
-      </w:r>
-      <w:proofErr w:type="spellEnd"/>
-      <w:r>
-        <w:rPr>
-          <w:b/>
-          <w:i/>
-          <w:u w:val="single"/>
-          <w:lang w:val="es-ES"/>
-        </w:rPr>
-        <w:t xml:space="preserve"> </w:t>
-      </w:r>
-      <w:proofErr w:type="spellStart"/>
-      <w:r>
-        <w:rPr>
-          <w:b/>
-          <w:i/>
-          <w:u w:val="single"/>
-          <w:lang w:val="es-ES"/>
-        </w:rPr>
-        <w:t>Story</w:t>
-      </w:r>
-      <w:proofErr w:type="spellEnd"/>
       <w:r>
         <w:rPr>
           <w:lang w:val="es-ES"/>
@@ -81,23 +50,7 @@
           <w:i/>
           <w:lang w:val="es-ES"/>
         </w:rPr>
-        <w:t xml:space="preserve">Estimación con </w:t>
-      </w:r>
-      <w:proofErr w:type="spellStart"/>
-      <w:r>
-        <w:rPr>
-          <w:i/>
-          <w:lang w:val="es-ES"/>
-        </w:rPr>
-        <w:t>Story</w:t>
-      </w:r>
-      <w:proofErr w:type="spellEnd"/>
-      <w:r>
-        <w:rPr>
-          <w:i/>
-          <w:lang w:val="es-ES"/>
-        </w:rPr>
-        <w:t xml:space="preserve"> Point</w:t>
+        <w:t>Estimación con Story Point</w:t>
       </w:r>
       <w:r>
         <w:rPr>
@@ -205,6 +158,24 @@
               <w:rPr>
                 <w:lang w:val="es-ES"/>
               </w:rPr>
+              <w:t>La compra final debe caber en la mochila del cadete</w:t>
+            </w:r>
+          </w:p>
+          <w:p>
+            <w:pPr>
+              <w:pStyle w:val="Prrafodelista"/>
+              <w:numPr>
+                <w:ilvl w:val="0"/>
+                <w:numId w:val="1"/>
+              </w:numPr>
+              <w:rPr>
+                <w:lang w:val="es-ES"/>
+              </w:rPr>
+            </w:pPr>
+            <w:r>
+              <w:rPr>
+                <w:lang w:val="es-ES"/>
+              </w:rPr>
               <w:t xml:space="preserve">Para confirmar </w:t>
             </w:r>
             <w:r>
@@ -286,8 +257,44 @@
                 <w:lang w:val="es-ES"/>
               </w:rPr>
             </w:pPr>
+            <w:r>
+              <w:rPr>
+                <w:lang w:val="es-ES"/>
+              </w:rPr>
+              <w:t>Probar efectuar el pedido con productos que no entren en la mochila del cadete. (falla)</w:t>
+            </w:r>
+          </w:p>
+          <w:p>
+            <w:pPr>
+              <w:pStyle w:val="Prrafodelista"/>
+              <w:numPr>
+                <w:ilvl w:val="0"/>
+                <w:numId w:val="2"/>
+              </w:numPr>
+              <w:rPr>
+                <w:lang w:val="es-ES"/>
+              </w:rPr>
+            </w:pPr>
+            <w:r>
+              <w:rPr>
+                <w:lang w:val="es-ES"/>
+              </w:rPr>
+              <w:t>Probar efectuar el pedido con productos que entren en la mochila del cadete. (pasa)</w:t>
+            </w:r>
             <w:bookmarkStart w:id="0" w:name="_GoBack"/>
             <w:bookmarkEnd w:id="0"/>
+          </w:p>
+          <w:p>
+            <w:pPr>
+              <w:pStyle w:val="Prrafodelista"/>
+              <w:numPr>
+                <w:ilvl w:val="0"/>
+                <w:numId w:val="2"/>
+              </w:numPr>
+              <w:rPr>
+                <w:lang w:val="es-ES"/>
+              </w:rPr>
+            </w:pPr>
             <w:r>
               <w:rPr>
                 <w:lang w:val="es-ES"/>

</xml_diff>